<commit_message>
update done on the report
</commit_message>
<xml_diff>
--- a/task4-1.docx
+++ b/task4-1.docx
@@ -4953,11 +4953,67 @@
       <w:r>
         <w:rPr>
           <w:rFonts w:ascii="Book Antiqua" w:hAnsi="Book Antiqua" w:eastAsia="Book Antiqua" w:cs="Book Antiqua"/>
-          <w:color w:val="000000" w:themeColor="text1"/>
+          <w:color w:val="000000" w:themeColor="text1" w:themeTint="FF" w:themeShade="FF"/>
           <w:sz w:val="40"/>
           <w:szCs w:val="40"/>
         </w:rPr>
         <w:t>Presentation</w:t>
+      </w:r>
+    </w:p>
+    <w:p>
+      <w:pPr>
+        <w:pStyle w:val="Normal"/>
+        <w:spacing w:line="257" w:lineRule="auto"/>
+        <w:ind w:left="0"/>
+        <w:rPr>
+          <w:rFonts w:ascii="Book Antiqua" w:hAnsi="Book Antiqua" w:eastAsia="Book Antiqua" w:cs="Book Antiqua"/>
+          <w:color w:val="000000" w:themeColor="text1" w:themeTint="FF" w:themeShade="FF"/>
+          <w:sz w:val="40"/>
+          <w:szCs w:val="40"/>
+        </w:rPr>
+      </w:pPr>
+      <w:r>
+        <w:drawing>
+          <wp:inline wp14:editId="76B52A5C" wp14:anchorId="438726C2">
+            <wp:extent cx="6229350" cy="3324225"/>
+            <wp:effectExtent l="0" t="0" r="0" b="0"/>
+            <wp:docPr id="2010502860" name="" title=""/>
+            <wp:cNvGraphicFramePr>
+              <a:graphicFrameLocks noChangeAspect="1"/>
+            </wp:cNvGraphicFramePr>
+            <a:graphic>
+              <a:graphicData uri="http://schemas.openxmlformats.org/drawingml/2006/picture">
+                <pic:pic>
+                  <pic:nvPicPr>
+                    <pic:cNvPr id="0" name=""/>
+                    <pic:cNvPicPr/>
+                  </pic:nvPicPr>
+                  <pic:blipFill>
+                    <a:blip r:embed="Rb00f5b7be98d4621">
+                      <a:extLst>
+                        <a:ext xmlns:a="http://schemas.openxmlformats.org/drawingml/2006/main" uri="{28A0092B-C50C-407E-A947-70E740481C1C}">
+                          <a14:useLocalDpi val="0"/>
+                        </a:ext>
+                      </a:extLst>
+                    </a:blip>
+                    <a:stretch>
+                      <a:fillRect/>
+                    </a:stretch>
+                  </pic:blipFill>
+                  <pic:spPr>
+                    <a:xfrm>
+                      <a:off x="0" y="0"/>
+                      <a:ext cx="6229350" cy="3324225"/>
+                    </a:xfrm>
+                    <a:prstGeom prst="rect">
+                      <a:avLst/>
+                    </a:prstGeom>
+                  </pic:spPr>
+                </pic:pic>
+              </a:graphicData>
+            </a:graphic>
+          </wp:inline>
+        </w:drawing>
       </w:r>
     </w:p>
     <w:p>
@@ -4978,11 +5034,74 @@
       <w:r>
         <w:rPr>
           <w:rFonts w:ascii="Book Antiqua" w:hAnsi="Book Antiqua" w:eastAsia="Book Antiqua" w:cs="Book Antiqua"/>
-          <w:color w:val="000000" w:themeColor="text1"/>
+          <w:color w:val="000000" w:themeColor="text1" w:themeTint="FF" w:themeShade="FF"/>
           <w:sz w:val="40"/>
           <w:szCs w:val="40"/>
         </w:rPr>
         <w:t>Description</w:t>
+      </w:r>
+    </w:p>
+    <w:p>
+      <w:pPr>
+        <w:rPr>
+          <w:rFonts w:ascii="Calibri" w:hAnsi="Calibri" w:eastAsia="Calibri" w:cs="Calibri"/>
+          <w:noProof w:val="0"/>
+          <w:sz w:val="28"/>
+          <w:szCs w:val="28"/>
+          <w:lang w:val="en-US"/>
+        </w:rPr>
+      </w:pPr>
+      <w:r>
+        <w:rPr>
+          <w:rFonts w:ascii="Calibri" w:hAnsi="Calibri" w:eastAsia="Calibri" w:cs="Calibri"/>
+          <w:noProof w:val="0"/>
+          <w:sz w:val="28"/>
+          <w:szCs w:val="28"/>
+          <w:lang w:val="en-US"/>
+        </w:rPr>
+        <w:t xml:space="preserve">A use case diagram is a type of behavior diagram in the Unified Modeling Language (UML) that </w:t>
+      </w:r>
+      <w:r>
+        <w:rPr>
+          <w:rFonts w:ascii="Calibri" w:hAnsi="Calibri" w:eastAsia="Calibri" w:cs="Calibri"/>
+          <w:noProof w:val="0"/>
+          <w:sz w:val="28"/>
+          <w:szCs w:val="28"/>
+          <w:lang w:val="en-US"/>
+        </w:rPr>
+        <w:t>represents</w:t>
+      </w:r>
+      <w:r>
+        <w:rPr>
+          <w:rFonts w:ascii="Calibri" w:hAnsi="Calibri" w:eastAsia="Calibri" w:cs="Calibri"/>
+          <w:noProof w:val="0"/>
+          <w:sz w:val="28"/>
+          <w:szCs w:val="28"/>
+          <w:lang w:val="en-US"/>
+        </w:rPr>
+        <w:t xml:space="preserve"> the interactions between users (actors) and a system in a specific way. It depicts the functionality a system can provide by showing actors, their goals, and the functions or services provided by the system to achieve those goals</w:t>
+      </w:r>
+    </w:p>
+    <w:p>
+      <w:pPr>
+        <w:pStyle w:val="Normal"/>
+        <w:spacing w:line="257" w:lineRule="auto"/>
+        <w:ind w:left="0"/>
+        <w:rPr>
+          <w:rFonts w:ascii="Book Antiqua" w:hAnsi="Book Antiqua" w:eastAsia="Book Antiqua" w:cs="Book Antiqua"/>
+          <w:color w:val="000000" w:themeColor="text1" w:themeTint="FF" w:themeShade="FF"/>
+          <w:sz w:val="28"/>
+          <w:szCs w:val="28"/>
+        </w:rPr>
+      </w:pPr>
+      <w:r>
+        <w:rPr>
+          <w:rFonts w:ascii="Book Antiqua" w:hAnsi="Book Antiqua" w:eastAsia="Book Antiqua" w:cs="Book Antiqua"/>
+          <w:color w:val="000000" w:themeColor="text1" w:themeTint="FF" w:themeShade="FF"/>
+          <w:sz w:val="28"/>
+          <w:szCs w:val="28"/>
+        </w:rPr>
+        <w:t xml:space="preserve">The above use case diagram is a general representation of what goes on in the system. </w:t>
       </w:r>
     </w:p>
     <w:p>
@@ -6005,8 +6124,9 @@
         <w:t xml:space="preserve">On the above diagram we can see how our actors interact in the system. </w:t>
       </w:r>
     </w:p>
-    <w:p>
-      <w:pPr>
+    <w:p w14:noSpellErr="1">
+      <w:pPr>
+        <w:pStyle w:val="Normal"/>
         <w:rPr>
           <w:noProof/>
         </w:rPr>
@@ -6014,12 +6134,354 @@
     </w:p>
     <w:p>
       <w:pPr>
+        <w:pStyle w:val="Normal"/>
         <w:rPr>
           <w:noProof/>
         </w:rPr>
       </w:pPr>
     </w:p>
-    <w:p/>
+    <w:p>
+      <w:pPr>
+        <w:pStyle w:val="Normal"/>
+        <w:rPr>
+          <w:noProof/>
+        </w:rPr>
+      </w:pPr>
+    </w:p>
+    <w:p>
+      <w:pPr>
+        <w:pStyle w:val="Normal"/>
+        <w:rPr>
+          <w:noProof/>
+        </w:rPr>
+      </w:pPr>
+    </w:p>
+    <w:p>
+      <w:pPr>
+        <w:pStyle w:val="Normal"/>
+        <w:rPr>
+          <w:noProof/>
+        </w:rPr>
+      </w:pPr>
+    </w:p>
+    <w:p>
+      <w:pPr>
+        <w:pStyle w:val="Normal"/>
+        <w:rPr>
+          <w:noProof/>
+        </w:rPr>
+      </w:pPr>
+    </w:p>
+    <w:p>
+      <w:pPr>
+        <w:rPr>
+          <w:sz w:val="48"/>
+          <w:szCs w:val="48"/>
+        </w:rPr>
+      </w:pPr>
+      <w:r>
+        <w:rPr>
+          <w:sz w:val="48"/>
+          <w:szCs w:val="48"/>
+        </w:rPr>
+        <w:t>Conclusion</w:t>
+      </w:r>
+    </w:p>
+    <w:p>
+      <w:pPr>
+        <w:rPr>
+          <w:rFonts w:ascii="Calibri" w:hAnsi="Calibri" w:eastAsia="Calibri" w:cs="Calibri"/>
+          <w:noProof w:val="0"/>
+          <w:sz w:val="28"/>
+          <w:szCs w:val="28"/>
+          <w:lang w:val="en-US"/>
+        </w:rPr>
+      </w:pPr>
+      <w:r>
+        <w:rPr>
+          <w:rFonts w:ascii="Calibri" w:hAnsi="Calibri" w:eastAsia="Calibri" w:cs="Calibri"/>
+          <w:noProof w:val="0"/>
+          <w:sz w:val="28"/>
+          <w:szCs w:val="28"/>
+          <w:lang w:val="en-US"/>
+        </w:rPr>
+        <w:t xml:space="preserve">In conclusion, this report has </w:t>
+      </w:r>
+      <w:r>
+        <w:rPr>
+          <w:rFonts w:ascii="Calibri" w:hAnsi="Calibri" w:eastAsia="Calibri" w:cs="Calibri"/>
+          <w:noProof w:val="0"/>
+          <w:sz w:val="28"/>
+          <w:szCs w:val="28"/>
+          <w:lang w:val="en-US"/>
+        </w:rPr>
+        <w:t>demonstrated</w:t>
+      </w:r>
+      <w:r>
+        <w:rPr>
+          <w:rFonts w:ascii="Calibri" w:hAnsi="Calibri" w:eastAsia="Calibri" w:cs="Calibri"/>
+          <w:noProof w:val="0"/>
+          <w:sz w:val="28"/>
+          <w:szCs w:val="28"/>
+          <w:lang w:val="en-US"/>
+        </w:rPr>
+        <w:t xml:space="preserve"> the value of using UML modeling to document the architecture and behavior of our system. By presenting a range of UML diagrams, including class diagrams, use case diagrams, sequence diagrams, activity </w:t>
+      </w:r>
+      <w:r>
+        <w:rPr>
+          <w:rFonts w:ascii="Calibri" w:hAnsi="Calibri" w:eastAsia="Calibri" w:cs="Calibri"/>
+          <w:noProof w:val="0"/>
+          <w:sz w:val="28"/>
+          <w:szCs w:val="28"/>
+          <w:lang w:val="en-US"/>
+        </w:rPr>
+        <w:t>diagrams,data</w:t>
+      </w:r>
+      <w:r>
+        <w:rPr>
+          <w:rFonts w:ascii="Calibri" w:hAnsi="Calibri" w:eastAsia="Calibri" w:cs="Calibri"/>
+          <w:noProof w:val="0"/>
+          <w:sz w:val="28"/>
+          <w:szCs w:val="28"/>
+          <w:lang w:val="en-US"/>
+        </w:rPr>
+        <w:t xml:space="preserve"> flow diagram and class diagrams, we have </w:t>
+      </w:r>
+      <w:r>
+        <w:rPr>
+          <w:rFonts w:ascii="Calibri" w:hAnsi="Calibri" w:eastAsia="Calibri" w:cs="Calibri"/>
+          <w:noProof w:val="0"/>
+          <w:sz w:val="28"/>
+          <w:szCs w:val="28"/>
+          <w:lang w:val="en-US"/>
+        </w:rPr>
+        <w:t>provided</w:t>
+      </w:r>
+      <w:r>
+        <w:rPr>
+          <w:rFonts w:ascii="Calibri" w:hAnsi="Calibri" w:eastAsia="Calibri" w:cs="Calibri"/>
+          <w:noProof w:val="0"/>
+          <w:sz w:val="28"/>
+          <w:szCs w:val="28"/>
+          <w:lang w:val="en-US"/>
+        </w:rPr>
+        <w:t xml:space="preserve"> a comprehensive overview of the system's design and functionality.</w:t>
+      </w:r>
+    </w:p>
+    <w:p>
+      <w:pPr>
+        <w:rPr>
+          <w:rFonts w:ascii="Calibri" w:hAnsi="Calibri" w:eastAsia="Calibri" w:cs="Calibri"/>
+          <w:noProof w:val="0"/>
+          <w:sz w:val="28"/>
+          <w:szCs w:val="28"/>
+          <w:lang w:val="en-US"/>
+        </w:rPr>
+      </w:pPr>
+      <w:r>
+        <w:rPr>
+          <w:rFonts w:ascii="Calibri" w:hAnsi="Calibri" w:eastAsia="Calibri" w:cs="Calibri"/>
+          <w:noProof w:val="0"/>
+          <w:sz w:val="28"/>
+          <w:szCs w:val="28"/>
+          <w:lang w:val="en-US"/>
+        </w:rPr>
+        <w:t xml:space="preserve"> </w:t>
+      </w:r>
+    </w:p>
+    <w:p>
+      <w:pPr>
+        <w:rPr>
+          <w:rFonts w:ascii="Calibri" w:hAnsi="Calibri" w:eastAsia="Calibri" w:cs="Calibri"/>
+          <w:noProof w:val="0"/>
+          <w:sz w:val="28"/>
+          <w:szCs w:val="28"/>
+          <w:lang w:val="en-US"/>
+        </w:rPr>
+      </w:pPr>
+      <w:r>
+        <w:rPr>
+          <w:rFonts w:ascii="Calibri" w:hAnsi="Calibri" w:eastAsia="Calibri" w:cs="Calibri"/>
+          <w:noProof w:val="0"/>
+          <w:sz w:val="28"/>
+          <w:szCs w:val="28"/>
+          <w:lang w:val="en-US"/>
+        </w:rPr>
+        <w:t xml:space="preserve">Our analysis of the UML diagrams has revealed </w:t>
+      </w:r>
+      <w:r>
+        <w:rPr>
+          <w:rFonts w:ascii="Calibri" w:hAnsi="Calibri" w:eastAsia="Calibri" w:cs="Calibri"/>
+          <w:noProof w:val="0"/>
+          <w:sz w:val="28"/>
+          <w:szCs w:val="28"/>
+          <w:lang w:val="en-US"/>
+        </w:rPr>
+        <w:t>a number of</w:t>
+      </w:r>
+      <w:r>
+        <w:rPr>
+          <w:rFonts w:ascii="Calibri" w:hAnsi="Calibri" w:eastAsia="Calibri" w:cs="Calibri"/>
+          <w:noProof w:val="0"/>
+          <w:sz w:val="28"/>
+          <w:szCs w:val="28"/>
+          <w:lang w:val="en-US"/>
+        </w:rPr>
+        <w:t xml:space="preserve"> key insights and design decisions. For example, the class diagrams have helped us to </w:t>
+      </w:r>
+      <w:r>
+        <w:rPr>
+          <w:rFonts w:ascii="Calibri" w:hAnsi="Calibri" w:eastAsia="Calibri" w:cs="Calibri"/>
+          <w:noProof w:val="0"/>
+          <w:sz w:val="28"/>
+          <w:szCs w:val="28"/>
+          <w:lang w:val="en-US"/>
+        </w:rPr>
+        <w:t>identify</w:t>
+      </w:r>
+      <w:r>
+        <w:rPr>
+          <w:rFonts w:ascii="Calibri" w:hAnsi="Calibri" w:eastAsia="Calibri" w:cs="Calibri"/>
+          <w:noProof w:val="0"/>
+          <w:sz w:val="28"/>
+          <w:szCs w:val="28"/>
+          <w:lang w:val="en-US"/>
+        </w:rPr>
+        <w:t xml:space="preserve"> the relationships between different objects and how they interact with each other. The use case diagrams have provided a clear understanding of the different actors involved in the system and how they interact with the various use cases. The sequence diagrams have helped us to </w:t>
+      </w:r>
+      <w:r>
+        <w:rPr>
+          <w:rFonts w:ascii="Calibri" w:hAnsi="Calibri" w:eastAsia="Calibri" w:cs="Calibri"/>
+          <w:noProof w:val="0"/>
+          <w:sz w:val="28"/>
+          <w:szCs w:val="28"/>
+          <w:lang w:val="en-US"/>
+        </w:rPr>
+        <w:t>identify</w:t>
+      </w:r>
+      <w:r>
+        <w:rPr>
+          <w:rFonts w:ascii="Calibri" w:hAnsi="Calibri" w:eastAsia="Calibri" w:cs="Calibri"/>
+          <w:noProof w:val="0"/>
+          <w:sz w:val="28"/>
+          <w:szCs w:val="28"/>
+          <w:lang w:val="en-US"/>
+        </w:rPr>
+        <w:t xml:space="preserve"> the sequence of actions performed by the system in response to user input, while the activity diagrams have </w:t>
+      </w:r>
+      <w:r>
+        <w:rPr>
+          <w:rFonts w:ascii="Calibri" w:hAnsi="Calibri" w:eastAsia="Calibri" w:cs="Calibri"/>
+          <w:noProof w:val="0"/>
+          <w:sz w:val="28"/>
+          <w:szCs w:val="28"/>
+          <w:lang w:val="en-US"/>
+        </w:rPr>
+        <w:t>provided</w:t>
+      </w:r>
+      <w:r>
+        <w:rPr>
+          <w:rFonts w:ascii="Calibri" w:hAnsi="Calibri" w:eastAsia="Calibri" w:cs="Calibri"/>
+          <w:noProof w:val="0"/>
+          <w:sz w:val="28"/>
+          <w:szCs w:val="28"/>
+          <w:lang w:val="en-US"/>
+        </w:rPr>
+        <w:t xml:space="preserve"> a clear overview of the system's workflow.</w:t>
+      </w:r>
+    </w:p>
+    <w:p>
+      <w:pPr>
+        <w:rPr>
+          <w:rFonts w:ascii="Calibri" w:hAnsi="Calibri" w:eastAsia="Calibri" w:cs="Calibri"/>
+          <w:noProof w:val="0"/>
+          <w:sz w:val="28"/>
+          <w:szCs w:val="28"/>
+          <w:lang w:val="en-US"/>
+        </w:rPr>
+      </w:pPr>
+      <w:r>
+        <w:rPr>
+          <w:rFonts w:ascii="Calibri" w:hAnsi="Calibri" w:eastAsia="Calibri" w:cs="Calibri"/>
+          <w:noProof w:val="0"/>
+          <w:sz w:val="28"/>
+          <w:szCs w:val="28"/>
+          <w:lang w:val="en-US"/>
+        </w:rPr>
+        <w:t xml:space="preserve"> </w:t>
+      </w:r>
+    </w:p>
+    <w:p>
+      <w:r>
+        <w:rPr>
+          <w:rFonts w:ascii="Calibri" w:hAnsi="Calibri" w:eastAsia="Calibri" w:cs="Calibri"/>
+          <w:noProof w:val="0"/>
+          <w:sz w:val="28"/>
+          <w:szCs w:val="28"/>
+          <w:lang w:val="en-US"/>
+        </w:rPr>
+        <w:t xml:space="preserve">Overall, we believe that the UML diagrams have been an effective tool for capturing and communicating the system's architecture and behavior. They have </w:t>
+      </w:r>
+      <w:r>
+        <w:rPr>
+          <w:rFonts w:ascii="Calibri" w:hAnsi="Calibri" w:eastAsia="Calibri" w:cs="Calibri"/>
+          <w:noProof w:val="0"/>
+          <w:sz w:val="28"/>
+          <w:szCs w:val="28"/>
+          <w:lang w:val="en-US"/>
+        </w:rPr>
+        <w:t>provided</w:t>
+      </w:r>
+      <w:r>
+        <w:rPr>
+          <w:rFonts w:ascii="Calibri" w:hAnsi="Calibri" w:eastAsia="Calibri" w:cs="Calibri"/>
+          <w:noProof w:val="0"/>
+          <w:sz w:val="28"/>
+          <w:szCs w:val="28"/>
+          <w:lang w:val="en-US"/>
+        </w:rPr>
+        <w:t xml:space="preserve"> a clear and concise overview of the system's design and have helped us to </w:t>
+      </w:r>
+      <w:r>
+        <w:rPr>
+          <w:rFonts w:ascii="Calibri" w:hAnsi="Calibri" w:eastAsia="Calibri" w:cs="Calibri"/>
+          <w:noProof w:val="0"/>
+          <w:sz w:val="28"/>
+          <w:szCs w:val="28"/>
+          <w:lang w:val="en-US"/>
+        </w:rPr>
+        <w:t>identify</w:t>
+      </w:r>
+      <w:r>
+        <w:rPr>
+          <w:rFonts w:ascii="Calibri" w:hAnsi="Calibri" w:eastAsia="Calibri" w:cs="Calibri"/>
+          <w:noProof w:val="0"/>
+          <w:sz w:val="28"/>
+          <w:szCs w:val="28"/>
+          <w:lang w:val="en-US"/>
+        </w:rPr>
+        <w:t xml:space="preserve"> potential areas for improve</w:t>
+      </w:r>
+      <w:r>
+        <w:rPr>
+          <w:rFonts w:ascii="Calibri" w:hAnsi="Calibri" w:eastAsia="Calibri" w:cs="Calibri"/>
+          <w:noProof w:val="0"/>
+          <w:sz w:val="28"/>
+          <w:szCs w:val="28"/>
+          <w:lang w:val="en-US"/>
+        </w:rPr>
+        <w:t>ment</w:t>
+      </w:r>
+    </w:p>
+    <w:p>
+      <w:pPr>
+        <w:pStyle w:val="Normal"/>
+        <w:rPr>
+          <w:sz w:val="48"/>
+          <w:szCs w:val="48"/>
+        </w:rPr>
+      </w:pPr>
+    </w:p>
     <w:sectPr>
       <w:pgSz w:w="12240" w:h="15840" w:orient="portrait"/>
       <w:pgMar w:top="1440" w:right="1440" w:bottom="1440" w:left="1440" w:header="720" w:footer="720" w:gutter="0"/>

</xml_diff>